<commit_message>
dubiendo en casa lo que no subió en work 2
</commit_message>
<xml_diff>
--- a/Archivos_dados_cliente/Requerimientos Semillero.docx
+++ b/Archivos_dados_cliente/Requerimientos Semillero.docx
@@ -9,7 +9,7 @@
     </w:p>
     <w:p>
       <w:pPr>
-        <w:pStyle w:val="Ttulo1"/>
+        <w:pStyle w:val="Heading1"/>
         <w:tabs>
           <w:tab w:val="left" w:pos="653"/>
           <w:tab w:val="left" w:pos="654"/>
@@ -19,7 +19,7 @@
     </w:p>
     <w:p>
       <w:pPr>
-        <w:pStyle w:val="Ttulo1"/>
+        <w:pStyle w:val="Heading1"/>
         <w:numPr>
           <w:ilvl w:val="0"/>
           <w:numId w:val="22"/>
@@ -33,7 +33,7 @@
       <w:r>
         <w:rPr>
           <w:noProof/>
-          <w:lang w:val="es-CO" w:eastAsia="es-CO" w:bidi="ar-SA"/>
+          <w:lang w:val="en-US" w:eastAsia="en-US" w:bidi="ar-SA"/>
         </w:rPr>
         <mc:AlternateContent>
           <mc:Choice Requires="wps">
@@ -113,7 +113,7 @@
     </w:p>
     <w:p>
       <w:pPr>
-        <w:pStyle w:val="Ttulo1"/>
+        <w:pStyle w:val="Heading1"/>
         <w:tabs>
           <w:tab w:val="left" w:pos="653"/>
           <w:tab w:val="left" w:pos="654"/>
@@ -124,7 +124,7 @@
     </w:p>
     <w:p>
       <w:pPr>
-        <w:pStyle w:val="Ttulo1"/>
+        <w:pStyle w:val="Heading1"/>
         <w:numPr>
           <w:ilvl w:val="1"/>
           <w:numId w:val="22"/>
@@ -153,7 +153,7 @@
     </w:p>
     <w:p>
       <w:pPr>
-        <w:pStyle w:val="Ttulo1"/>
+        <w:pStyle w:val="Heading1"/>
         <w:numPr>
           <w:ilvl w:val="0"/>
           <w:numId w:val="24"/>
@@ -176,7 +176,7 @@
     </w:p>
     <w:p>
       <w:pPr>
-        <w:pStyle w:val="Ttulo1"/>
+        <w:pStyle w:val="Heading1"/>
         <w:numPr>
           <w:ilvl w:val="0"/>
           <w:numId w:val="24"/>
@@ -211,7 +211,7 @@
     </w:p>
     <w:p>
       <w:pPr>
-        <w:pStyle w:val="Ttulo1"/>
+        <w:pStyle w:val="Heading1"/>
         <w:numPr>
           <w:ilvl w:val="0"/>
           <w:numId w:val="24"/>
@@ -246,7 +246,7 @@
     </w:p>
     <w:p>
       <w:pPr>
-        <w:pStyle w:val="Ttulo1"/>
+        <w:pStyle w:val="Heading1"/>
         <w:numPr>
           <w:ilvl w:val="0"/>
           <w:numId w:val="24"/>
@@ -269,7 +269,7 @@
     </w:p>
     <w:p>
       <w:pPr>
-        <w:pStyle w:val="Ttulo1"/>
+        <w:pStyle w:val="Heading1"/>
         <w:numPr>
           <w:ilvl w:val="0"/>
           <w:numId w:val="24"/>
@@ -292,7 +292,7 @@
     </w:p>
     <w:p>
       <w:pPr>
-        <w:pStyle w:val="Ttulo1"/>
+        <w:pStyle w:val="Heading1"/>
         <w:tabs>
           <w:tab w:val="left" w:pos="653"/>
           <w:tab w:val="left" w:pos="654"/>
@@ -321,7 +321,7 @@
     </w:p>
     <w:p>
       <w:pPr>
-        <w:pStyle w:val="Ttulo1"/>
+        <w:pStyle w:val="Heading1"/>
         <w:tabs>
           <w:tab w:val="left" w:pos="653"/>
           <w:tab w:val="left" w:pos="654"/>
@@ -335,7 +335,7 @@
     </w:p>
     <w:p>
       <w:pPr>
-        <w:pStyle w:val="Ttulo1"/>
+        <w:pStyle w:val="Heading1"/>
         <w:numPr>
           <w:ilvl w:val="1"/>
           <w:numId w:val="22"/>
@@ -358,7 +358,7 @@
     </w:p>
     <w:p>
       <w:pPr>
-        <w:pStyle w:val="Ttulo1"/>
+        <w:pStyle w:val="Heading1"/>
         <w:numPr>
           <w:ilvl w:val="0"/>
           <w:numId w:val="24"/>
@@ -399,7 +399,7 @@
     </w:p>
     <w:p>
       <w:pPr>
-        <w:pStyle w:val="Ttulo1"/>
+        <w:pStyle w:val="Heading1"/>
         <w:numPr>
           <w:ilvl w:val="0"/>
           <w:numId w:val="24"/>
@@ -507,15 +507,7 @@
         <w:rPr>
           <w:b w:val="0"/>
         </w:rPr>
-        <w:t xml:space="preserve"> y APK (Se encuentra en la misma carpeta de este archivo</w:t>
-      </w:r>
-      <w:bookmarkStart w:id="0" w:name="_GoBack"/>
-      <w:bookmarkEnd w:id="0"/>
-      <w:r>
-        <w:rPr>
-          <w:b w:val="0"/>
-        </w:rPr>
-        <w:t>)</w:t>
+        <w:t xml:space="preserve"> y APK (Se encuentra en la misma carpeta de este archivo)</w:t>
       </w:r>
       <w:r>
         <w:rPr>
@@ -526,7 +518,7 @@
     </w:p>
     <w:p>
       <w:pPr>
-        <w:pStyle w:val="Ttulo1"/>
+        <w:pStyle w:val="Heading1"/>
         <w:numPr>
           <w:ilvl w:val="0"/>
           <w:numId w:val="24"/>
@@ -577,7 +569,7 @@
     </w:p>
     <w:p>
       <w:pPr>
-        <w:pStyle w:val="Ttulo1"/>
+        <w:pStyle w:val="Heading1"/>
         <w:numPr>
           <w:ilvl w:val="0"/>
           <w:numId w:val="24"/>
@@ -606,7 +598,7 @@
     </w:p>
     <w:p>
       <w:pPr>
-        <w:pStyle w:val="Ttulo1"/>
+        <w:pStyle w:val="Heading1"/>
         <w:numPr>
           <w:ilvl w:val="1"/>
           <w:numId w:val="22"/>
@@ -623,7 +615,7 @@
     </w:p>
     <w:p>
       <w:pPr>
-        <w:pStyle w:val="Ttulo1"/>
+        <w:pStyle w:val="Heading1"/>
         <w:numPr>
           <w:ilvl w:val="0"/>
           <w:numId w:val="24"/>
@@ -646,7 +638,7 @@
     </w:p>
     <w:p>
       <w:pPr>
-        <w:pStyle w:val="Ttulo1"/>
+        <w:pStyle w:val="Heading1"/>
         <w:numPr>
           <w:ilvl w:val="0"/>
           <w:numId w:val="24"/>
@@ -675,7 +667,7 @@
       <w:hyperlink r:id="rId8" w:history="1">
         <w:r>
           <w:rPr>
-            <w:rStyle w:val="Hipervnculo"/>
+            <w:rStyle w:val="Hyperlink"/>
             <w:b w:val="0"/>
           </w:rPr>
           <w:t>gonza.alex@tcs.com</w:t>
@@ -690,7 +682,7 @@
       <w:hyperlink r:id="rId9" w:history="1">
         <w:r>
           <w:rPr>
-            <w:rStyle w:val="Hipervnculo"/>
+            <w:rStyle w:val="Hyperlink"/>
             <w:b w:val="0"/>
           </w:rPr>
           <w:t>david.cardenas@tcs.com</w:t>
@@ -705,7 +697,7 @@
     </w:p>
     <w:p>
       <w:pPr>
-        <w:pStyle w:val="Ttulo1"/>
+        <w:pStyle w:val="Heading1"/>
         <w:numPr>
           <w:ilvl w:val="0"/>
           <w:numId w:val="24"/>
@@ -728,7 +720,7 @@
     </w:p>
     <w:p>
       <w:pPr>
-        <w:pStyle w:val="Ttulo1"/>
+        <w:pStyle w:val="Heading1"/>
         <w:numPr>
           <w:ilvl w:val="0"/>
           <w:numId w:val="24"/>
@@ -758,7 +750,7 @@
     </w:p>
     <w:p>
       <w:pPr>
-        <w:pStyle w:val="Ttulo1"/>
+        <w:pStyle w:val="Heading1"/>
         <w:numPr>
           <w:ilvl w:val="0"/>
           <w:numId w:val="22"/>
@@ -784,7 +776,7 @@
     </w:p>
     <w:p>
       <w:pPr>
-        <w:pStyle w:val="Ttulo1"/>
+        <w:pStyle w:val="Heading1"/>
         <w:tabs>
           <w:tab w:val="left" w:pos="653"/>
           <w:tab w:val="left" w:pos="654"/>
@@ -795,7 +787,7 @@
     </w:p>
     <w:p>
       <w:pPr>
-        <w:pStyle w:val="Textoindependiente"/>
+        <w:pStyle w:val="BodyText"/>
         <w:spacing w:before="9" w:after="1"/>
         <w:rPr>
           <w:b/>
@@ -805,7 +797,7 @@
     </w:p>
     <w:tbl>
       <w:tblPr>
-        <w:tblStyle w:val="TableNormal"/>
+        <w:tblStyle w:val="TableNormal1"/>
         <w:tblpPr w:leftFromText="141" w:rightFromText="141" w:vertAnchor="text" w:tblpY="1"/>
         <w:tblOverlap w:val="never"/>
         <w:tblW w:w="0" w:type="auto"/>
@@ -1486,7 +1478,7 @@
             <w:hyperlink r:id="rId10" w:history="1">
               <w:r>
                 <w:rPr>
-                  <w:rStyle w:val="Hipervnculo"/>
+                  <w:rStyle w:val="Hyperlink"/>
                 </w:rPr>
                 <w:t>https://www.mercadolibre.com/</w:t>
               </w:r>
@@ -1681,7 +1673,7 @@
           </w:p>
           <w:p>
             <w:pPr>
-              <w:pStyle w:val="Prrafodelista"/>
+              <w:pStyle w:val="ListParagraph"/>
               <w:numPr>
                 <w:ilvl w:val="0"/>
                 <w:numId w:val="14"/>
@@ -1885,7 +1877,7 @@
     </w:tbl>
     <w:p>
       <w:pPr>
-        <w:pStyle w:val="Textoindependiente"/>
+        <w:pStyle w:val="BodyText"/>
         <w:rPr>
           <w:b/>
           <w:sz w:val="20"/>
@@ -1901,52 +1893,7 @@
     </w:p>
     <w:p>
       <w:pPr>
-        <w:pStyle w:val="Textoindependiente"/>
-        <w:rPr>
-          <w:b/>
-          <w:sz w:val="20"/>
-        </w:rPr>
-      </w:pPr>
-    </w:p>
-    <w:p>
-      <w:pPr>
-        <w:pStyle w:val="Textoindependiente"/>
-        <w:rPr>
-          <w:b/>
-          <w:sz w:val="20"/>
-        </w:rPr>
-      </w:pPr>
-    </w:p>
-    <w:p>
-      <w:pPr>
-        <w:pStyle w:val="Textoindependiente"/>
-        <w:rPr>
-          <w:b/>
-          <w:sz w:val="20"/>
-        </w:rPr>
-      </w:pPr>
-    </w:p>
-    <w:p>
-      <w:pPr>
-        <w:pStyle w:val="Textoindependiente"/>
-        <w:rPr>
-          <w:b/>
-          <w:sz w:val="20"/>
-        </w:rPr>
-      </w:pPr>
-    </w:p>
-    <w:p>
-      <w:pPr>
-        <w:pStyle w:val="Textoindependiente"/>
-        <w:rPr>
-          <w:b/>
-          <w:sz w:val="20"/>
-        </w:rPr>
-      </w:pPr>
-    </w:p>
-    <w:p>
-      <w:pPr>
-        <w:pStyle w:val="Textoindependiente"/>
+        <w:pStyle w:val="BodyText"/>
         <w:spacing w:before="5"/>
         <w:rPr>
           <w:b/>
@@ -1954,9 +1901,21 @@
         </w:rPr>
       </w:pPr>
     </w:p>
+    <w:p>
+      <w:pPr>
+        <w:pStyle w:val="BodyText"/>
+        <w:spacing w:before="5"/>
+        <w:rPr>
+          <w:b/>
+          <w:sz w:val="14"/>
+        </w:rPr>
+      </w:pPr>
+      <w:bookmarkStart w:id="0" w:name="_GoBack"/>
+      <w:bookmarkEnd w:id="0"/>
+    </w:p>
     <w:tbl>
       <w:tblPr>
-        <w:tblStyle w:val="TableNormal"/>
+        <w:tblStyle w:val="TableNormal1"/>
         <w:tblW w:w="0" w:type="auto"/>
         <w:tblInd w:w="119" w:type="dxa"/>
         <w:tblBorders>
@@ -2000,6 +1959,7 @@
                 <w:b/>
                 <w:sz w:val="24"/>
               </w:rPr>
+              <w:lastRenderedPageBreak/>
               <w:t>I</w:t>
             </w:r>
             <w:r>
@@ -2357,7 +2317,7 @@
             <w:r>
               <w:rPr>
                 <w:noProof/>
-                <w:lang w:val="es-CO" w:eastAsia="es-CO" w:bidi="ar-SA"/>
+                <w:lang w:val="en-US" w:eastAsia="en-US" w:bidi="ar-SA"/>
               </w:rPr>
               <w:drawing>
                 <wp:inline distT="0" distB="0" distL="0" distR="0" wp14:anchorId="19277214" wp14:editId="2D156CCE">
@@ -2706,7 +2666,7 @@
             <w:hyperlink r:id="rId12" w:history="1">
               <w:r>
                 <w:rPr>
-                  <w:rStyle w:val="Hipervnculo"/>
+                  <w:rStyle w:val="Hyperlink"/>
                 </w:rPr>
                 <w:t>https://www.mercadolibre.com/</w:t>
               </w:r>
@@ -3082,7 +3042,7 @@
     </w:tbl>
     <w:p>
       <w:pPr>
-        <w:pStyle w:val="Textoindependiente"/>
+        <w:pStyle w:val="BodyText"/>
         <w:rPr>
           <w:b/>
           <w:sz w:val="20"/>
@@ -3091,7 +3051,7 @@
     </w:p>
     <w:p>
       <w:pPr>
-        <w:pStyle w:val="Textoindependiente"/>
+        <w:pStyle w:val="BodyText"/>
         <w:rPr>
           <w:b/>
           <w:sz w:val="20"/>
@@ -3100,7 +3060,7 @@
     </w:p>
     <w:p>
       <w:pPr>
-        <w:pStyle w:val="Textoindependiente"/>
+        <w:pStyle w:val="BodyText"/>
         <w:rPr>
           <w:b/>
           <w:sz w:val="20"/>
@@ -3109,7 +3069,7 @@
     </w:p>
     <w:p>
       <w:pPr>
-        <w:pStyle w:val="Textoindependiente"/>
+        <w:pStyle w:val="BodyText"/>
         <w:rPr>
           <w:b/>
           <w:sz w:val="20"/>
@@ -3118,7 +3078,7 @@
     </w:p>
     <w:p>
       <w:pPr>
-        <w:pStyle w:val="Textoindependiente"/>
+        <w:pStyle w:val="BodyText"/>
         <w:spacing w:before="1"/>
         <w:rPr>
           <w:b/>
@@ -3128,7 +3088,7 @@
     </w:p>
     <w:tbl>
       <w:tblPr>
-        <w:tblStyle w:val="TableNormal"/>
+        <w:tblStyle w:val="TableNormal1"/>
         <w:tblW w:w="0" w:type="auto"/>
         <w:tblInd w:w="119" w:type="dxa"/>
         <w:tblBorders>
@@ -3797,7 +3757,7 @@
     </w:p>
     <w:tbl>
       <w:tblPr>
-        <w:tblStyle w:val="TableNormal"/>
+        <w:tblStyle w:val="TableNormal1"/>
         <w:tblW w:w="0" w:type="auto"/>
         <w:tblInd w:w="119" w:type="dxa"/>
         <w:tblBorders>
@@ -4148,7 +4108,7 @@
     </w:tbl>
     <w:p>
       <w:pPr>
-        <w:pStyle w:val="Textoindependiente"/>
+        <w:pStyle w:val="BodyText"/>
         <w:rPr>
           <w:b/>
           <w:sz w:val="20"/>
@@ -4157,7 +4117,7 @@
     </w:p>
     <w:p>
       <w:pPr>
-        <w:pStyle w:val="Textoindependiente"/>
+        <w:pStyle w:val="BodyText"/>
         <w:spacing w:before="1"/>
         <w:rPr>
           <w:b/>
@@ -4167,7 +4127,7 @@
     </w:p>
     <w:tbl>
       <w:tblPr>
-        <w:tblStyle w:val="TableNormal"/>
+        <w:tblStyle w:val="TableNormal1"/>
         <w:tblW w:w="0" w:type="auto"/>
         <w:tblInd w:w="119" w:type="dxa"/>
         <w:tblBorders>
@@ -5186,7 +5146,7 @@
     </w:p>
     <w:tbl>
       <w:tblPr>
-        <w:tblStyle w:val="TableNormal"/>
+        <w:tblStyle w:val="TableNormal1"/>
         <w:tblW w:w="0" w:type="auto"/>
         <w:tblInd w:w="119" w:type="dxa"/>
         <w:tblBorders>
@@ -5277,7 +5237,7 @@
     </w:tbl>
     <w:p>
       <w:pPr>
-        <w:pStyle w:val="Textoindependiente"/>
+        <w:pStyle w:val="BodyText"/>
         <w:spacing w:before="1"/>
         <w:rPr>
           <w:b/>
@@ -5317,7 +5277,7 @@
 <w:ftr xmlns:wpc="http://schemas.microsoft.com/office/word/2010/wordprocessingCanvas" xmlns:mc="http://schemas.openxmlformats.org/markup-compatibility/2006" xmlns:o="urn:schemas-microsoft-com:office:office" xmlns:r="http://schemas.openxmlformats.org/officeDocument/2006/relationships" xmlns:m="http://schemas.openxmlformats.org/officeDocument/2006/math" xmlns:v="urn:schemas-microsoft-com:vml" xmlns:wp14="http://schemas.microsoft.com/office/word/2010/wordprocessingDrawing" xmlns:wp="http://schemas.openxmlformats.org/drawingml/2006/wordprocessingDrawing" xmlns:w10="urn:schemas-microsoft-com:office:word" xmlns:w="http://schemas.openxmlformats.org/wordprocessingml/2006/main" xmlns:w14="http://schemas.microsoft.com/office/word/2010/wordml" xmlns:w15="http://schemas.microsoft.com/office/word/2012/wordml" xmlns:wpg="http://schemas.microsoft.com/office/word/2010/wordprocessingGroup" xmlns:wpi="http://schemas.microsoft.com/office/word/2010/wordprocessingInk" xmlns:wne="http://schemas.microsoft.com/office/word/2006/wordml" xmlns:wps="http://schemas.microsoft.com/office/word/2010/wordprocessingShape" mc:Ignorable="w14 w15 wp14">
   <w:p>
     <w:pPr>
-      <w:pStyle w:val="Textoindependiente"/>
+      <w:pStyle w:val="BodyText"/>
       <w:spacing w:line="14" w:lineRule="auto"/>
       <w:rPr>
         <w:sz w:val="20"/>
@@ -5326,7 +5286,7 @@
     <w:r>
       <w:rPr>
         <w:noProof/>
-        <w:lang w:val="es-CO" w:eastAsia="es-CO" w:bidi="ar-SA"/>
+        <w:lang w:val="en-US" w:eastAsia="en-US" w:bidi="ar-SA"/>
       </w:rPr>
       <mc:AlternateContent>
         <mc:Choice Requires="wps">
@@ -5417,7 +5377,7 @@
                               <w:noProof/>
                               <w:sz w:val="18"/>
                             </w:rPr>
-                            <w:t>1</w:t>
+                            <w:t>5</w:t>
                           </w:r>
                           <w:r>
                             <w:fldChar w:fldCharType="end"/>
@@ -5480,7 +5440,7 @@
                         <w:noProof/>
                         <w:sz w:val="18"/>
                       </w:rPr>
-                      <w:t>1</w:t>
+                      <w:t>5</w:t>
                     </w:r>
                     <w:r>
                       <w:fldChar w:fldCharType="end"/>
@@ -8659,10 +8619,10 @@
       <w:lang w:val="es-ES" w:eastAsia="es-ES" w:bidi="es-ES"/>
     </w:rPr>
   </w:style>
-  <w:style w:type="paragraph" w:styleId="Ttulo1">
+  <w:style w:type="paragraph" w:styleId="Heading1">
     <w:name w:val="heading 1"/>
     <w:basedOn w:val="Normal"/>
-    <w:link w:val="Ttulo1Car"/>
+    <w:link w:val="Heading1Char"/>
     <w:uiPriority w:val="1"/>
     <w:qFormat/>
     <w:pPr>
@@ -8677,13 +8637,13 @@
       <w:szCs w:val="24"/>
     </w:rPr>
   </w:style>
-  <w:style w:type="character" w:default="1" w:styleId="Fuentedeprrafopredeter">
+  <w:style w:type="character" w:default="1" w:styleId="DefaultParagraphFont">
     <w:name w:val="Default Paragraph Font"/>
     <w:uiPriority w:val="1"/>
     <w:semiHidden/>
     <w:unhideWhenUsed/>
   </w:style>
-  <w:style w:type="table" w:default="1" w:styleId="Tablanormal">
+  <w:style w:type="table" w:default="1" w:styleId="TableNormal">
     <w:name w:val="Normal Table"/>
     <w:uiPriority w:val="99"/>
     <w:semiHidden/>
@@ -8698,14 +8658,14 @@
       </w:tblCellMar>
     </w:tblPr>
   </w:style>
-  <w:style w:type="numbering" w:default="1" w:styleId="Sinlista">
+  <w:style w:type="numbering" w:default="1" w:styleId="NoList">
     <w:name w:val="No List"/>
     <w:uiPriority w:val="99"/>
     <w:semiHidden/>
     <w:unhideWhenUsed/>
   </w:style>
-  <w:style w:type="table" w:customStyle="1" w:styleId="TableNormal">
-    <w:name w:val="Table Normal"/>
+  <w:style w:type="table" w:customStyle="1" w:styleId="TableNormal1">
+    <w:name w:val="Table Normal1"/>
     <w:uiPriority w:val="2"/>
     <w:semiHidden/>
     <w:unhideWhenUsed/>
@@ -8720,7 +8680,7 @@
       </w:tblCellMar>
     </w:tblPr>
   </w:style>
-  <w:style w:type="paragraph" w:styleId="Textoindependiente">
+  <w:style w:type="paragraph" w:styleId="BodyText">
     <w:name w:val="Body Text"/>
     <w:basedOn w:val="Normal"/>
     <w:uiPriority w:val="1"/>
@@ -8730,7 +8690,7 @@
       <w:szCs w:val="24"/>
     </w:rPr>
   </w:style>
-  <w:style w:type="paragraph" w:styleId="Prrafodelista">
+  <w:style w:type="paragraph" w:styleId="ListParagraph">
     <w:name w:val="List Paragraph"/>
     <w:basedOn w:val="Normal"/>
     <w:uiPriority w:val="1"/>
@@ -8749,9 +8709,9 @@
       <w:ind w:left="107"/>
     </w:pPr>
   </w:style>
-  <w:style w:type="character" w:styleId="Hipervnculo">
+  <w:style w:type="character" w:styleId="Hyperlink">
     <w:name w:val="Hyperlink"/>
-    <w:basedOn w:val="Fuentedeprrafopredeter"/>
+    <w:basedOn w:val="DefaultParagraphFont"/>
     <w:uiPriority w:val="99"/>
     <w:unhideWhenUsed/>
     <w:rsid w:val="00DD3A81"/>
@@ -8760,10 +8720,10 @@
       <w:u w:val="single"/>
     </w:rPr>
   </w:style>
-  <w:style w:type="character" w:customStyle="1" w:styleId="Ttulo1Car">
-    <w:name w:val="Título 1 Car"/>
-    <w:basedOn w:val="Fuentedeprrafopredeter"/>
-    <w:link w:val="Ttulo1"/>
+  <w:style w:type="character" w:customStyle="1" w:styleId="Heading1Char">
+    <w:name w:val="Heading 1 Char"/>
+    <w:basedOn w:val="DefaultParagraphFont"/>
+    <w:link w:val="Heading1"/>
     <w:uiPriority w:val="1"/>
     <w:rsid w:val="00BB7A27"/>
     <w:rPr>
@@ -8775,10 +8735,10 @@
       <w:lang w:val="es-ES" w:eastAsia="es-ES" w:bidi="es-ES"/>
     </w:rPr>
   </w:style>
-  <w:style w:type="paragraph" w:styleId="Encabezado">
+  <w:style w:type="paragraph" w:styleId="Header">
     <w:name w:val="header"/>
     <w:basedOn w:val="Normal"/>
-    <w:link w:val="EncabezadoCar"/>
+    <w:link w:val="HeaderChar"/>
     <w:uiPriority w:val="99"/>
     <w:unhideWhenUsed/>
     <w:rsid w:val="00AF77E6"/>
@@ -8789,10 +8749,10 @@
       </w:tabs>
     </w:pPr>
   </w:style>
-  <w:style w:type="character" w:customStyle="1" w:styleId="EncabezadoCar">
-    <w:name w:val="Encabezado Car"/>
-    <w:basedOn w:val="Fuentedeprrafopredeter"/>
-    <w:link w:val="Encabezado"/>
+  <w:style w:type="character" w:customStyle="1" w:styleId="HeaderChar">
+    <w:name w:val="Header Char"/>
+    <w:basedOn w:val="DefaultParagraphFont"/>
+    <w:link w:val="Header"/>
     <w:uiPriority w:val="99"/>
     <w:rsid w:val="00AF77E6"/>
     <w:rPr>
@@ -8800,10 +8760,10 @@
       <w:lang w:val="es-ES" w:eastAsia="es-ES" w:bidi="es-ES"/>
     </w:rPr>
   </w:style>
-  <w:style w:type="paragraph" w:styleId="Piedepgina">
+  <w:style w:type="paragraph" w:styleId="Footer">
     <w:name w:val="footer"/>
     <w:basedOn w:val="Normal"/>
-    <w:link w:val="PiedepginaCar"/>
+    <w:link w:val="FooterChar"/>
     <w:uiPriority w:val="99"/>
     <w:unhideWhenUsed/>
     <w:rsid w:val="00AF77E6"/>
@@ -8814,10 +8774,10 @@
       </w:tabs>
     </w:pPr>
   </w:style>
-  <w:style w:type="character" w:customStyle="1" w:styleId="PiedepginaCar">
-    <w:name w:val="Pie de página Car"/>
-    <w:basedOn w:val="Fuentedeprrafopredeter"/>
-    <w:link w:val="Piedepgina"/>
+  <w:style w:type="character" w:customStyle="1" w:styleId="FooterChar">
+    <w:name w:val="Footer Char"/>
+    <w:basedOn w:val="DefaultParagraphFont"/>
+    <w:link w:val="Footer"/>
     <w:uiPriority w:val="99"/>
     <w:rsid w:val="00AF77E6"/>
     <w:rPr>
@@ -9116,7 +9076,7 @@
 </file>
 
 <file path=customXml/itemProps1.xml><?xml version="1.0" encoding="utf-8"?>
-<ds:datastoreItem xmlns:ds="http://schemas.openxmlformats.org/officeDocument/2006/customXml" ds:itemID="{82BDFB2A-8989-490E-9384-FC57A09B0CAE}">
+<ds:datastoreItem xmlns:ds="http://schemas.openxmlformats.org/officeDocument/2006/customXml" ds:itemID="{FA39AE50-7C04-4597-A480-056898704ED2}">
   <ds:schemaRefs>
     <ds:schemaRef ds:uri="http://schemas.openxmlformats.org/officeDocument/2006/bibliography"/>
   </ds:schemaRefs>

</xml_diff>